<commit_message>
added data files, polynomial regression
</commit_message>
<xml_diff>
--- a/Part 1 - Data Preprocessing/ds.docx
+++ b/Part 1 - Data Preprocessing/ds.docx
@@ -1036,7 +1036,13 @@
         <w:rPr>
           <w:rFonts w:ascii="Calibri" w:hAnsi="Calibri" w:cs="Calibri"/>
         </w:rPr>
-        <w:t>statsmodels.forumula.api</w:t>
+        <w:t>statsmodels.for</w:t>
+      </w:r>
+      <w:r>
+        <w:rPr>
+          <w:rFonts w:ascii="Calibri" w:hAnsi="Calibri" w:cs="Calibri"/>
+        </w:rPr>
+        <w:t>mula.api</w:t>
       </w:r>
       <w:proofErr w:type="spellEnd"/>
       <w:r>
@@ -1113,29 +1119,59 @@
           <w:rFonts w:ascii="Calibri" w:hAnsi="Calibri" w:cs="Calibri"/>
         </w:rPr>
         <w:t xml:space="preserve">(X, values = </w:t>
-      </w:r>
-      <w:proofErr w:type="spellStart"/>
-      <w:r>
-        <w:rPr>
-          <w:rFonts w:ascii="Calibri" w:hAnsi="Calibri" w:cs="Calibri"/>
-        </w:rPr>
-        <w:t>np.ones</w:t>
-      </w:r>
-      <w:proofErr w:type="spellEnd"/>
-      <w:r>
-        <w:rPr>
-          <w:rFonts w:ascii="Calibri" w:hAnsi="Calibri" w:cs="Calibri"/>
-        </w:rPr>
-        <w:t>((50, 1)</w:t>
-      </w:r>
-      <w:r>
-        <w:rPr>
-          <w:rFonts w:ascii="Calibri" w:hAnsi="Calibri" w:cs="Calibri"/>
-        </w:rPr>
-        <w:t>.astype(int</w:t>
       </w:r>
       <w:bookmarkStart w:id="0" w:name="_GoBack"/>
       <w:bookmarkEnd w:id="0"/>
+      <w:proofErr w:type="spellStart"/>
+      <w:proofErr w:type="gramStart"/>
+      <w:r>
+        <w:rPr>
+          <w:rFonts w:ascii="Calibri" w:hAnsi="Calibri" w:cs="Calibri"/>
+        </w:rPr>
+        <w:t>np.ones</w:t>
+      </w:r>
+      <w:proofErr w:type="spellEnd"/>
+      <w:r>
+        <w:rPr>
+          <w:rFonts w:ascii="Calibri" w:hAnsi="Calibri" w:cs="Calibri"/>
+        </w:rPr>
+        <w:t>(</w:t>
+      </w:r>
+      <w:proofErr w:type="gramEnd"/>
+      <w:r>
+        <w:rPr>
+          <w:rFonts w:ascii="Calibri" w:hAnsi="Calibri" w:cs="Calibri"/>
+        </w:rPr>
+        <w:t>(50, 1)</w:t>
+      </w:r>
+      <w:r>
+        <w:rPr>
+          <w:rFonts w:ascii="Calibri" w:hAnsi="Calibri" w:cs="Calibri"/>
+        </w:rPr>
+        <w:t>.</w:t>
+      </w:r>
+      <w:proofErr w:type="spellStart"/>
+      <w:r>
+        <w:rPr>
+          <w:rFonts w:ascii="Calibri" w:hAnsi="Calibri" w:cs="Calibri"/>
+        </w:rPr>
+        <w:t>astype</w:t>
+      </w:r>
+      <w:proofErr w:type="spellEnd"/>
+      <w:r>
+        <w:rPr>
+          <w:rFonts w:ascii="Calibri" w:hAnsi="Calibri" w:cs="Calibri"/>
+        </w:rPr>
+        <w:t>(</w:t>
+      </w:r>
+      <w:proofErr w:type="spellStart"/>
+      <w:r>
+        <w:rPr>
+          <w:rFonts w:ascii="Calibri" w:hAnsi="Calibri" w:cs="Calibri"/>
+        </w:rPr>
+        <w:t>int</w:t>
+      </w:r>
+      <w:proofErr w:type="spellEnd"/>
       <w:r>
         <w:rPr>
           <w:rFonts w:ascii="Calibri" w:hAnsi="Calibri" w:cs="Calibri"/>

</xml_diff>